<commit_message>
upd: INFO 5100 Lab 4
</commit_message>
<xml_diff>
--- a/1/ENCP 6000/Resume/Resume_Yulun_Feng_v1.2.docx
+++ b/1/ENCP 6000/Resume/Resume_Yulun_Feng_v1.2.docx
@@ -665,23 +665,13 @@
         </w:rPr>
         <w:t xml:space="preserve">Constructed an artificial neural network (ANN) in Python with </w:t>
       </w:r>
-      <w:proofErr w:type="spellStart"/>
-      <w:r>
-        <w:rPr>
-          <w:rFonts w:ascii="Times New Roman" w:hAnsi="Times New Roman" w:cs="Times New Roman" w:hint="eastAsia"/>
-          <w:sz w:val="20"/>
-          <w:szCs w:val="20"/>
-        </w:rPr>
-        <w:t>PyTorch</w:t>
-      </w:r>
-      <w:proofErr w:type="spellEnd"/>
-      <w:r>
-        <w:rPr>
-          <w:rFonts w:ascii="Times New Roman" w:hAnsi="Times New Roman" w:cs="Times New Roman" w:hint="eastAsia"/>
-          <w:sz w:val="20"/>
-          <w:szCs w:val="20"/>
-        </w:rPr>
-        <w:t xml:space="preserve"> and </w:t>
+      <w:r>
+        <w:rPr>
+          <w:rFonts w:ascii="Times New Roman" w:hAnsi="Times New Roman" w:cs="Times New Roman" w:hint="eastAsia"/>
+          <w:sz w:val="20"/>
+          <w:szCs w:val="20"/>
+        </w:rPr>
+        <w:t xml:space="preserve">PyTorch and </w:t>
       </w:r>
       <w:r>
         <w:rPr>
@@ -1118,7 +1108,7 @@
           <w:sz w:val="20"/>
           <w:szCs w:val="20"/>
         </w:rPr>
-        <w:t xml:space="preserve"> damaged and blurry barcodes.</w:t>
+        <w:t xml:space="preserve"> damaged and blurry barcodes</w:t>
       </w:r>
     </w:p>
     <w:p>
@@ -1190,25 +1180,7 @@
           <w:sz w:val="20"/>
           <w:szCs w:val="20"/>
         </w:rPr>
-        <w:t xml:space="preserve"> RPA scripts with the </w:t>
-      </w:r>
-      <w:proofErr w:type="spellStart"/>
-      <w:r>
-        <w:rPr>
-          <w:rFonts w:ascii="Times New Roman" w:hAnsi="Times New Roman" w:cs="Times New Roman"/>
-          <w:sz w:val="20"/>
-          <w:szCs w:val="20"/>
-        </w:rPr>
-        <w:t>Uibot</w:t>
-      </w:r>
-      <w:proofErr w:type="spellEnd"/>
-      <w:r>
-        <w:rPr>
-          <w:rFonts w:ascii="Times New Roman" w:hAnsi="Times New Roman" w:cs="Times New Roman"/>
-          <w:sz w:val="20"/>
-          <w:szCs w:val="20"/>
-        </w:rPr>
-        <w:t xml:space="preserve"> framework, resulting in faster </w:t>
+        <w:t xml:space="preserve"> RPA scripts with the Uibot framework, resulting in faster </w:t>
       </w:r>
       <w:r>
         <w:rPr>
@@ -1232,7 +1204,7 @@
           <w:sz w:val="20"/>
           <w:szCs w:val="20"/>
         </w:rPr>
-        <w:t>and more accurate processing of mail-related tasks.</w:t>
+        <w:t>and more accurate processing of mail-related tasks</w:t>
       </w:r>
     </w:p>
     <w:p>
@@ -1280,7 +1252,7 @@
           <w:sz w:val="20"/>
           <w:szCs w:val="20"/>
         </w:rPr>
-        <w:t>models, significantly reducing manual interventions and streamlining logistics operations for improved overall efficiency.</w:t>
+        <w:t>models, significantly reducing manual interventions and streamlining logistics operations for improved overall efficiency</w:t>
       </w:r>
     </w:p>
     <w:p>
@@ -1517,7 +1489,7 @@
           <w:sz w:val="20"/>
           <w:szCs w:val="20"/>
         </w:rPr>
-        <w:t>% for fraud prevention analysis.</w:t>
+        <w:t>% for fraud prevention analysis</w:t>
       </w:r>
     </w:p>
     <w:p>
@@ -1549,7 +1521,7 @@
           <w:sz w:val="20"/>
           <w:szCs w:val="20"/>
         </w:rPr>
-        <w:t xml:space="preserve"> network traffic analysis to identify unusual patterns and potential fraud indicators, contributing to a more robust detection system and supporting proactive fraud mitigation efforts.</w:t>
+        <w:t xml:space="preserve"> network traffic analysis to identify unusual patterns and potential fraud indicators, contributing to a more robust detection system and supporting proactive fraud mitigation efforts</w:t>
       </w:r>
     </w:p>
     <w:p>
@@ -1591,7 +1563,7 @@
           <w:sz w:val="20"/>
           <w:szCs w:val="20"/>
         </w:rPr>
-        <w:t xml:space="preserve"> data reliability.</w:t>
+        <w:t xml:space="preserve"> data reliability</w:t>
       </w:r>
     </w:p>
     <w:p>
@@ -2323,7 +2295,7 @@
         <w:spacing w:after="0" w:line="240" w:lineRule="auto"/>
         <w:jc w:val="both"/>
         <w:rPr>
-          <w:rFonts w:ascii="Times New Roman" w:hAnsi="Times New Roman" w:cs="Times New Roman" w:hint="eastAsia"/>
+          <w:rFonts w:ascii="Times New Roman" w:hAnsi="Times New Roman" w:cs="Times New Roman"/>
           <w:b/>
           <w:bCs/>
           <w:sz w:val="26"/>
@@ -2346,7 +2318,7 @@
         <w:spacing w:after="0" w:line="240" w:lineRule="auto"/>
         <w:jc w:val="both"/>
         <w:rPr>
-          <w:rFonts w:ascii="Times New Roman" w:hAnsi="Times New Roman" w:cs="Times New Roman" w:hint="eastAsia"/>
+          <w:rFonts w:ascii="Times New Roman" w:hAnsi="Times New Roman" w:cs="Times New Roman"/>
           <w:sz w:val="20"/>
           <w:szCs w:val="20"/>
         </w:rPr>
@@ -2365,7 +2337,23 @@
           <w:sz w:val="20"/>
           <w:szCs w:val="20"/>
         </w:rPr>
-        <w:t xml:space="preserve"> PHP</w:t>
+        <w:t xml:space="preserve"> </w:t>
+      </w:r>
+      <w:r>
+        <w:rPr>
+          <w:rFonts w:ascii="Times New Roman" w:hAnsi="Times New Roman" w:cs="Times New Roman" w:hint="eastAsia"/>
+          <w:sz w:val="20"/>
+          <w:szCs w:val="20"/>
+        </w:rPr>
+        <w:t xml:space="preserve">MongoDB, </w:t>
+      </w:r>
+      <w:r>
+        <w:rPr>
+          <w:rFonts w:ascii="Times New Roman" w:hAnsi="Times New Roman" w:cs="Times New Roman" w:hint="eastAsia"/>
+          <w:sz w:val="20"/>
+          <w:szCs w:val="20"/>
+        </w:rPr>
+        <w:t>PHP</w:t>
       </w:r>
       <w:r>
         <w:rPr>

</xml_diff>